<commit_message>
Added the function of solution generation, grid validation and minor changes in flowcharts
</commit_message>
<xml_diff>
--- a/Logic Design/3x3 Grid Validation.docx
+++ b/Logic Design/3x3 Grid Validation.docx
@@ -4016,7 +4016,13 @@
                               <w:rPr>
                                 <w:lang w:val="en-US"/>
                               </w:rPr>
-                              <w:t>Row--</w:t>
+                              <w:t>column</w:t>
+                            </w:r>
+                            <w:r>
+                              <w:rPr>
+                                <w:lang w:val="en-US"/>
+                              </w:rPr>
+                              <w:t>--</w:t>
                             </w:r>
                           </w:p>
                         </w:txbxContent>
@@ -4049,7 +4055,13 @@
                         <w:rPr>
                           <w:lang w:val="en-US"/>
                         </w:rPr>
-                        <w:t>Row--</w:t>
+                        <w:t>column</w:t>
+                      </w:r>
+                      <w:r>
+                        <w:rPr>
+                          <w:lang w:val="en-US"/>
+                        </w:rPr>
+                        <w:t>--</w:t>
                       </w:r>
                     </w:p>
                   </w:txbxContent>
@@ -4381,8 +4393,34 @@
                                 <w:szCs w:val="16"/>
                                 <w:lang w:val="en-US"/>
                               </w:rPr>
-                              <w:t>%3==</w:t>
+                              <w:t>%</w:t>
                             </w:r>
+                            <w:proofErr w:type="gramStart"/>
+                            <w:r>
+                              <w:rPr>
+                                <w:sz w:val="16"/>
+                                <w:szCs w:val="16"/>
+                                <w:lang w:val="en-US"/>
+                              </w:rPr>
+                              <w:t>3</w:t>
+                            </w:r>
+                            <w:r>
+                              <w:rPr>
+                                <w:sz w:val="16"/>
+                                <w:szCs w:val="16"/>
+                                <w:lang w:val="en-US"/>
+                              </w:rPr>
+                              <w:t>!</w:t>
+                            </w:r>
+                            <w:r>
+                              <w:rPr>
+                                <w:sz w:val="16"/>
+                                <w:szCs w:val="16"/>
+                                <w:lang w:val="en-US"/>
+                              </w:rPr>
+                              <w:t>=</w:t>
+                            </w:r>
+                            <w:proofErr w:type="gramEnd"/>
                             <w:r>
                               <w:rPr>
                                 <w:sz w:val="16"/>
@@ -4438,8 +4476,34 @@
                           <w:szCs w:val="16"/>
                           <w:lang w:val="en-US"/>
                         </w:rPr>
-                        <w:t>%3==</w:t>
+                        <w:t>%</w:t>
                       </w:r>
+                      <w:proofErr w:type="gramStart"/>
+                      <w:r>
+                        <w:rPr>
+                          <w:sz w:val="16"/>
+                          <w:szCs w:val="16"/>
+                          <w:lang w:val="en-US"/>
+                        </w:rPr>
+                        <w:t>3</w:t>
+                      </w:r>
+                      <w:r>
+                        <w:rPr>
+                          <w:sz w:val="16"/>
+                          <w:szCs w:val="16"/>
+                          <w:lang w:val="en-US"/>
+                        </w:rPr>
+                        <w:t>!</w:t>
+                      </w:r>
+                      <w:r>
+                        <w:rPr>
+                          <w:sz w:val="16"/>
+                          <w:szCs w:val="16"/>
+                          <w:lang w:val="en-US"/>
+                        </w:rPr>
+                        <w:t>=</w:t>
+                      </w:r>
+                      <w:proofErr w:type="gramEnd"/>
                       <w:r>
                         <w:rPr>
                           <w:sz w:val="16"/>
@@ -5120,8 +5184,34 @@
                                 <w:szCs w:val="16"/>
                                 <w:lang w:val="en-US"/>
                               </w:rPr>
-                              <w:t>Row%3==</w:t>
+                              <w:t>Row%</w:t>
                             </w:r>
+                            <w:proofErr w:type="gramStart"/>
+                            <w:r>
+                              <w:rPr>
+                                <w:sz w:val="16"/>
+                                <w:szCs w:val="16"/>
+                                <w:lang w:val="en-US"/>
+                              </w:rPr>
+                              <w:t>3</w:t>
+                            </w:r>
+                            <w:r>
+                              <w:rPr>
+                                <w:sz w:val="16"/>
+                                <w:szCs w:val="16"/>
+                                <w:lang w:val="en-US"/>
+                              </w:rPr>
+                              <w:t>!</w:t>
+                            </w:r>
+                            <w:r>
+                              <w:rPr>
+                                <w:sz w:val="16"/>
+                                <w:szCs w:val="16"/>
+                                <w:lang w:val="en-US"/>
+                              </w:rPr>
+                              <w:t>=</w:t>
+                            </w:r>
+                            <w:proofErr w:type="gramEnd"/>
                             <w:r>
                               <w:rPr>
                                 <w:sz w:val="16"/>
@@ -5169,8 +5259,34 @@
                           <w:szCs w:val="16"/>
                           <w:lang w:val="en-US"/>
                         </w:rPr>
-                        <w:t>Row%3==</w:t>
+                        <w:t>Row%</w:t>
                       </w:r>
+                      <w:proofErr w:type="gramStart"/>
+                      <w:r>
+                        <w:rPr>
+                          <w:sz w:val="16"/>
+                          <w:szCs w:val="16"/>
+                          <w:lang w:val="en-US"/>
+                        </w:rPr>
+                        <w:t>3</w:t>
+                      </w:r>
+                      <w:r>
+                        <w:rPr>
+                          <w:sz w:val="16"/>
+                          <w:szCs w:val="16"/>
+                          <w:lang w:val="en-US"/>
+                        </w:rPr>
+                        <w:t>!</w:t>
+                      </w:r>
+                      <w:r>
+                        <w:rPr>
+                          <w:sz w:val="16"/>
+                          <w:szCs w:val="16"/>
+                          <w:lang w:val="en-US"/>
+                        </w:rPr>
+                        <w:t>=</w:t>
+                      </w:r>
+                      <w:proofErr w:type="gramEnd"/>
                       <w:r>
                         <w:rPr>
                           <w:sz w:val="16"/>

</xml_diff>

<commit_message>
Completed sudoku generation code. Issue is there is a 0.00000000000000000000000000000000000001% chance of it being generated correctly.
</commit_message>
<xml_diff>
--- a/Logic Design/3x3 Grid Validation.docx
+++ b/Logic Design/3x3 Grid Validation.docx
@@ -4393,16 +4393,15 @@
                                 <w:szCs w:val="16"/>
                                 <w:lang w:val="en-US"/>
                               </w:rPr>
-                              <w:t>%</w:t>
+                              <w:t>%3</w:t>
                             </w:r>
-                            <w:proofErr w:type="gramStart"/>
                             <w:r>
                               <w:rPr>
                                 <w:sz w:val="16"/>
                                 <w:szCs w:val="16"/>
                                 <w:lang w:val="en-US"/>
                               </w:rPr>
-                              <w:t>3</w:t>
+                              <w:t>=</w:t>
                             </w:r>
                             <w:r>
                               <w:rPr>
@@ -4410,17 +4409,8 @@
                                 <w:szCs w:val="16"/>
                                 <w:lang w:val="en-US"/>
                               </w:rPr>
-                              <w:t>!</w:t>
-                            </w:r>
-                            <w:r>
-                              <w:rPr>
-                                <w:sz w:val="16"/>
-                                <w:szCs w:val="16"/>
-                                <w:lang w:val="en-US"/>
-                              </w:rPr>
                               <w:t>=</w:t>
                             </w:r>
-                            <w:proofErr w:type="gramEnd"/>
                             <w:r>
                               <w:rPr>
                                 <w:sz w:val="16"/>
@@ -4476,16 +4466,15 @@
                           <w:szCs w:val="16"/>
                           <w:lang w:val="en-US"/>
                         </w:rPr>
-                        <w:t>%</w:t>
+                        <w:t>%3</w:t>
                       </w:r>
-                      <w:proofErr w:type="gramStart"/>
                       <w:r>
                         <w:rPr>
                           <w:sz w:val="16"/>
                           <w:szCs w:val="16"/>
                           <w:lang w:val="en-US"/>
                         </w:rPr>
-                        <w:t>3</w:t>
+                        <w:t>=</w:t>
                       </w:r>
                       <w:r>
                         <w:rPr>
@@ -4493,17 +4482,8 @@
                           <w:szCs w:val="16"/>
                           <w:lang w:val="en-US"/>
                         </w:rPr>
-                        <w:t>!</w:t>
-                      </w:r>
-                      <w:r>
-                        <w:rPr>
-                          <w:sz w:val="16"/>
-                          <w:szCs w:val="16"/>
-                          <w:lang w:val="en-US"/>
-                        </w:rPr>
                         <w:t>=</w:t>
                       </w:r>
-                      <w:proofErr w:type="gramEnd"/>
                       <w:r>
                         <w:rPr>
                           <w:sz w:val="16"/>
@@ -5184,16 +5164,15 @@
                                 <w:szCs w:val="16"/>
                                 <w:lang w:val="en-US"/>
                               </w:rPr>
-                              <w:t>Row%</w:t>
+                              <w:t>Row%3</w:t>
                             </w:r>
-                            <w:proofErr w:type="gramStart"/>
                             <w:r>
                               <w:rPr>
                                 <w:sz w:val="16"/>
                                 <w:szCs w:val="16"/>
                                 <w:lang w:val="en-US"/>
                               </w:rPr>
-                              <w:t>3</w:t>
+                              <w:t>=</w:t>
                             </w:r>
                             <w:r>
                               <w:rPr>
@@ -5201,17 +5180,8 @@
                                 <w:szCs w:val="16"/>
                                 <w:lang w:val="en-US"/>
                               </w:rPr>
-                              <w:t>!</w:t>
-                            </w:r>
-                            <w:r>
-                              <w:rPr>
-                                <w:sz w:val="16"/>
-                                <w:szCs w:val="16"/>
-                                <w:lang w:val="en-US"/>
-                              </w:rPr>
                               <w:t>=</w:t>
                             </w:r>
-                            <w:proofErr w:type="gramEnd"/>
                             <w:r>
                               <w:rPr>
                                 <w:sz w:val="16"/>
@@ -5259,16 +5229,15 @@
                           <w:szCs w:val="16"/>
                           <w:lang w:val="en-US"/>
                         </w:rPr>
-                        <w:t>Row%</w:t>
+                        <w:t>Row%3</w:t>
                       </w:r>
-                      <w:proofErr w:type="gramStart"/>
                       <w:r>
                         <w:rPr>
                           <w:sz w:val="16"/>
                           <w:szCs w:val="16"/>
                           <w:lang w:val="en-US"/>
                         </w:rPr>
-                        <w:t>3</w:t>
+                        <w:t>=</w:t>
                       </w:r>
                       <w:r>
                         <w:rPr>
@@ -5276,17 +5245,8 @@
                           <w:szCs w:val="16"/>
                           <w:lang w:val="en-US"/>
                         </w:rPr>
-                        <w:t>!</w:t>
-                      </w:r>
-                      <w:r>
-                        <w:rPr>
-                          <w:sz w:val="16"/>
-                          <w:szCs w:val="16"/>
-                          <w:lang w:val="en-US"/>
-                        </w:rPr>
                         <w:t>=</w:t>
                       </w:r>
-                      <w:proofErr w:type="gramEnd"/>
                       <w:r>
                         <w:rPr>
                           <w:sz w:val="16"/>

</xml_diff>